<commit_message>
feat(lab4): update PDF and DOCX reports
</commit_message>
<xml_diff>
--- a/labs/lab04/report/report.docx
+++ b/labs/lab04/report/report.docx
@@ -24,26 +24,6 @@
     </w:p>
     <w:p>
       <w:pPr>
-        <w:pStyle w:val="Author"/>
-      </w:pPr>
-      <w:r>
-        <w:t xml:space="preserve">Галиев</w:t>
-      </w:r>
-      <w:r>
-        <w:t xml:space="preserve"> </w:t>
-      </w:r>
-      <w:r>
-        <w:t xml:space="preserve">Самир</w:t>
-      </w:r>
-      <w:r>
-        <w:t xml:space="preserve"> </w:t>
-      </w:r>
-      <w:r>
-        <w:t xml:space="preserve">Салаватович</w:t>
-      </w:r>
-    </w:p>
-    <w:p>
-      <w:pPr>
         <w:pStyle w:val="Date"/>
       </w:pPr>
       <w:r>
@@ -64,49 +44,19 @@
         <w:pStyle w:val="FirstParagraph"/>
       </w:pPr>
       <w:r>
-        <w:rPr>
-          <w:b/>
-          <w:bCs/>
-        </w:rPr>
-        <w:t xml:space="preserve">Выполнил:</w:t>
-      </w:r>
-      <w:r>
-        <w:t xml:space="preserve"> </w:t>
-      </w:r>
-      <w:r>
-        <w:t xml:space="preserve">[Галиев Самир Салаватович]</w:t>
+        <w:t xml:space="preserve">Выполнил: [Галиев Самир Салаватович]</w:t>
       </w:r>
       <w:r>
         <w:br/>
       </w:r>
       <w:r>
-        <w:rPr>
-          <w:b/>
-          <w:bCs/>
-        </w:rPr>
-        <w:t xml:space="preserve">Группа:</w:t>
-      </w:r>
-      <w:r>
-        <w:t xml:space="preserve"> </w:t>
-      </w:r>
-      <w:r>
-        <w:t xml:space="preserve">[НКАбд-02-25]</w:t>
+        <w:t xml:space="preserve">Группа: [НКАбд-02-25]</w:t>
       </w:r>
       <w:r>
         <w:br/>
       </w:r>
       <w:r>
-        <w:rPr>
-          <w:b/>
-          <w:bCs/>
-        </w:rPr>
-        <w:t xml:space="preserve">Дата выполнения:</w:t>
-      </w:r>
-      <w:r>
-        <w:t xml:space="preserve"> </w:t>
-      </w:r>
-      <w:r>
-        <w:t xml:space="preserve">[25.10.2025]</w:t>
+        <w:t xml:space="preserve">Дата выполнения: [25.10.2025]</w:t>
       </w:r>
     </w:p>
     <w:bookmarkStart w:id="20" w:name="цель-работы"/>
@@ -951,12 +901,6 @@
         <w:pStyle w:val="FirstParagraph"/>
       </w:pPr>
       <w:r>
-        <w:t xml:space="preserve">```nasm</w:t>
-      </w:r>
-      <w:r>
-        <w:t xml:space="preserve"> </w:t>
-      </w:r>
-      <w:r>
         <w:t xml:space="preserve">; hello.asm</w:t>
       </w:r>
       <w:r>
@@ -1076,13 +1020,13 @@
     </w:p>
     <w:bookmarkEnd w:id="65"/>
     <w:bookmarkEnd w:id="66"/>
-    <w:bookmarkStart w:id="67" w:name="выводы"/>
+    <w:bookmarkStart w:id="67" w:name="вывод"/>
     <w:p>
       <w:pPr>
         <w:pStyle w:val="Heading3"/>
       </w:pPr>
       <w:r>
-        <w:t xml:space="preserve">Выводы</w:t>
+        <w:t xml:space="preserve">Вывод</w:t>
       </w:r>
     </w:p>
     <w:p>
@@ -1110,16 +1054,6 @@
           <w:numId w:val="1002"/>
         </w:numPr>
       </w:pPr>
-      <w:r>
-        <w:rPr>
-          <w:b/>
-          <w:bCs/>
-        </w:rPr>
-        <w:t xml:space="preserve">Официальная документация NASM</w:t>
-      </w:r>
-      <w:r>
-        <w:br/>
-      </w:r>
       <w:r>
         <w:t xml:space="preserve">The NASM Documentation. — URL: https://www.nasm.us/docs.php</w:t>
       </w:r>
@@ -1142,16 +1076,6 @@
         </w:numPr>
       </w:pPr>
       <w:r>
-        <w:rPr>
-          <w:b/>
-          <w:bCs/>
-        </w:rPr>
-        <w:t xml:space="preserve">Руководство по NASM на OpenNet</w:t>
-      </w:r>
-      <w:r>
-        <w:br/>
-      </w:r>
-      <w:r>
         <w:t xml:space="preserve">Расширенный ассемблер: NASM. — URL: https://www.opennet.ru/docs/RUS/nasm/</w:t>
       </w:r>
       <w:r>
@@ -1173,16 +1097,6 @@
         </w:numPr>
       </w:pPr>
       <w:r>
-        <w:rPr>
-          <w:b/>
-          <w:bCs/>
-        </w:rPr>
-        <w:t xml:space="preserve">Документация GNU LD</w:t>
-      </w:r>
-      <w:r>
-        <w:br/>
-      </w:r>
-      <w:r>
         <w:t xml:space="preserve">GNU LD Manual. — URL: https://sourceware.org/binutils/docs/ld/</w:t>
       </w:r>
       <w:r>
@@ -1204,16 +1118,6 @@
         </w:numPr>
       </w:pPr>
       <w:r>
-        <w:rPr>
-          <w:b/>
-          <w:bCs/>
-        </w:rPr>
-        <w:t xml:space="preserve">Руководство по ассемблеру от ASMTutor</w:t>
-      </w:r>
-      <w:r>
-        <w:br/>
-      </w:r>
-      <w:r>
         <w:t xml:space="preserve">NASM Assembly Language Tutorials. — URL: https://asmtutor.com/</w:t>
       </w:r>
       <w:r>
@@ -1234,16 +1138,6 @@
           <w:numId w:val="1002"/>
         </w:numPr>
       </w:pPr>
-      <w:r>
-        <w:rPr>
-          <w:b/>
-          <w:bCs/>
-        </w:rPr>
-        <w:t xml:space="preserve">Столяров А.В. - Программирование на NASM</w:t>
-      </w:r>
-      <w:r>
-        <w:br/>
-      </w:r>
       <w:r>
         <w:t xml:space="preserve">Столяров А. Программирование на языке ассемблера NASM для OC Unix. — 2-е изд. — М.: МАКС Пресс, 2011. — URL: http://www.stolyarov.info/books/asm_unix</w:t>
       </w:r>

</xml_diff>